<commit_message>
Add BDD test creation
</commit_message>
<xml_diff>
--- a/Cahier_des_charges_RudyAIR.docx
+++ b/Cahier_des_charges_RudyAIR.docx
@@ -80,7 +80,6 @@
           </wp:anchor>
         </w:drawing>
       </w:r>
-      <w:proofErr w:type="spellStart"/>
       <w:r>
         <w:rPr>
           <w:sz w:val="52"/>
@@ -88,7 +87,6 @@
         </w:rPr>
         <w:t>RudyAIR</w:t>
       </w:r>
-      <w:proofErr w:type="spellEnd"/>
       <w:r>
         <w:rPr>
           <w:noProof/>
@@ -139,10 +137,7 @@
         <w:t xml:space="preserve"> des réservations</w:t>
       </w:r>
       <w:r>
-        <w:t xml:space="preserve"> (bagage, siège, lieux, date, </w:t>
-      </w:r>
-      <w:r>
-        <w:t>les points de fidélité</w:t>
+        <w:t xml:space="preserve"> (bagage, siège, lieux, date, les points de fidélité</w:t>
       </w:r>
       <w:r>
         <w:t>, prix</w:t>
@@ -355,9 +350,340 @@
     </w:p>
     <w:p>
       <w:pPr>
+        <w:pBdr>
+          <w:bottom w:val="single" w:sz="6" w:space="1" w:color="auto"/>
+        </w:pBdr>
+      </w:pPr>
+    </w:p>
+    <w:p>
+      <w:r>
+        <w:t>User story</w:t>
+      </w:r>
+    </w:p>
+    <w:p>
+      <w:pPr>
         <w:pStyle w:val="Paragraphedeliste"/>
-      </w:pPr>
-    </w:p>
+        <w:numPr>
+          <w:ilvl w:val="0"/>
+          <w:numId w:val="12"/>
+        </w:numPr>
+      </w:pPr>
+      <w:r>
+        <w:t>Rechercher un vol</w:t>
+      </w:r>
+    </w:p>
+    <w:p>
+      <w:r>
+        <w:t xml:space="preserve">En tant que </w:t>
+      </w:r>
+      <w:r>
+        <w:rPr>
+          <w:b/>
+          <w:bCs/>
+        </w:rPr>
+        <w:t>utilisateur anonyme</w:t>
+      </w:r>
+      <w:r>
+        <w:t xml:space="preserve">, </w:t>
+      </w:r>
+      <w:r>
+        <w:t>je</w:t>
+      </w:r>
+      <w:r>
+        <w:t xml:space="preserve"> souhaite pouvoir </w:t>
+      </w:r>
+      <w:r>
+        <w:t>r</w:t>
+      </w:r>
+      <w:r>
+        <w:t>echercher</w:t>
+      </w:r>
+      <w:r>
+        <w:t xml:space="preserve"> un vol</w:t>
+      </w:r>
+      <w:r>
+        <w:t xml:space="preserve"> par aéroport de départ et/ou d'arrivée</w:t>
+      </w:r>
+      <w:r>
+        <w:t xml:space="preserve">, afin de consulter </w:t>
+      </w:r>
+      <w:r>
+        <w:t xml:space="preserve">les vols disponibles en fonction des </w:t>
+      </w:r>
+      <w:r>
+        <w:t>aéroport</w:t>
+      </w:r>
+      <w:r>
+        <w:t>s</w:t>
+      </w:r>
+      <w:r>
+        <w:t xml:space="preserve"> de départ et/ou d'arrivée</w:t>
+      </w:r>
+      <w:r>
+        <w:t>.</w:t>
+      </w:r>
+    </w:p>
+    <w:p>
+      <w:r>
+        <w:t xml:space="preserve">En tant que </w:t>
+      </w:r>
+      <w:r>
+        <w:rPr>
+          <w:b/>
+          <w:bCs/>
+        </w:rPr>
+        <w:t>utilisateur anonyme</w:t>
+      </w:r>
+      <w:r>
+        <w:t>, je souhaite pouvoir r</w:t>
+      </w:r>
+      <w:r>
+        <w:t>echercher</w:t>
+      </w:r>
+      <w:r>
+        <w:t xml:space="preserve"> un vol</w:t>
+      </w:r>
+      <w:r>
+        <w:t xml:space="preserve"> par </w:t>
+      </w:r>
+      <w:r>
+        <w:t>date</w:t>
+      </w:r>
+      <w:r>
+        <w:t xml:space="preserve"> de départ et/ou d'arrivée</w:t>
+      </w:r>
+      <w:r>
+        <w:t xml:space="preserve">, afin de consulter les vols disponibles en fonction des </w:t>
+      </w:r>
+      <w:r>
+        <w:t>dates</w:t>
+      </w:r>
+      <w:r>
+        <w:t xml:space="preserve"> de départ et/ou d'arrivée</w:t>
+      </w:r>
+      <w:r>
+        <w:t>.</w:t>
+      </w:r>
+    </w:p>
+    <w:p>
+      <w:r>
+        <w:t xml:space="preserve">En tant que </w:t>
+      </w:r>
+      <w:r>
+        <w:rPr>
+          <w:b/>
+          <w:bCs/>
+        </w:rPr>
+        <w:t>utilisateur anonyme</w:t>
+      </w:r>
+      <w:r>
+        <w:t>, je souhaite pouvoir r</w:t>
+      </w:r>
+      <w:r>
+        <w:t>echercher</w:t>
+      </w:r>
+      <w:r>
+        <w:t xml:space="preserve"> un vol</w:t>
+      </w:r>
+      <w:r>
+        <w:t xml:space="preserve"> par </w:t>
+      </w:r>
+      <w:r>
+        <w:t>le prix</w:t>
+      </w:r>
+      <w:r>
+        <w:t xml:space="preserve"> </w:t>
+      </w:r>
+      <w:r>
+        <w:t>d’un billet</w:t>
+      </w:r>
+      <w:r>
+        <w:t xml:space="preserve">, afin de consulter les vols disponibles en fonction </w:t>
+      </w:r>
+      <w:r>
+        <w:t xml:space="preserve">du </w:t>
+      </w:r>
+      <w:r>
+        <w:t>prix</w:t>
+      </w:r>
+      <w:r>
+        <w:t xml:space="preserve"> </w:t>
+      </w:r>
+      <w:r>
+        <w:t>d</w:t>
+      </w:r>
+      <w:r>
+        <w:t>es</w:t>
+      </w:r>
+      <w:r>
+        <w:t xml:space="preserve"> billet</w:t>
+      </w:r>
+      <w:r>
+        <w:t>s</w:t>
+      </w:r>
+      <w:r>
+        <w:t>.</w:t>
+      </w:r>
+    </w:p>
+    <w:p/>
+    <w:p>
+      <w:pPr>
+        <w:pStyle w:val="Paragraphedeliste"/>
+        <w:numPr>
+          <w:ilvl w:val="0"/>
+          <w:numId w:val="12"/>
+        </w:numPr>
+      </w:pPr>
+      <w:r>
+        <w:t>Trier sa recherche</w:t>
+      </w:r>
+    </w:p>
+    <w:p>
+      <w:r>
+        <w:t xml:space="preserve">En tant que </w:t>
+      </w:r>
+      <w:r>
+        <w:rPr>
+          <w:b/>
+          <w:bCs/>
+        </w:rPr>
+        <w:t>utilisateur anonyme</w:t>
+      </w:r>
+      <w:r>
+        <w:t xml:space="preserve">, je souhaite pouvoir </w:t>
+      </w:r>
+      <w:r>
+        <w:t>trier les résultats de ma recherche de vol par là le nom d’aéroport</w:t>
+      </w:r>
+      <w:r>
+        <w:t xml:space="preserve">, afin de consulter les vols disponibles en fonction </w:t>
+      </w:r>
+      <w:r>
+        <w:t>des noms d’aéroport.</w:t>
+      </w:r>
+    </w:p>
+    <w:p>
+      <w:r>
+        <w:t xml:space="preserve">En tant que </w:t>
+      </w:r>
+      <w:r>
+        <w:rPr>
+          <w:b/>
+          <w:bCs/>
+        </w:rPr>
+        <w:t>utilisateur anonyme</w:t>
+      </w:r>
+      <w:r>
+        <w:t xml:space="preserve">, je souhaite pouvoir trier les résultats de ma recherche de vol par </w:t>
+      </w:r>
+      <w:r>
+        <w:t>heure de départ</w:t>
+      </w:r>
+      <w:r>
+        <w:t xml:space="preserve">, afin de consulter les vols disponibles en fonction </w:t>
+      </w:r>
+      <w:r>
+        <w:t>des</w:t>
+      </w:r>
+      <w:r>
+        <w:t xml:space="preserve"> heure</w:t>
+      </w:r>
+      <w:r>
+        <w:t>s</w:t>
+      </w:r>
+      <w:r>
+        <w:t xml:space="preserve"> de départ</w:t>
+      </w:r>
+      <w:r>
+        <w:t>.</w:t>
+      </w:r>
+    </w:p>
+    <w:p>
+      <w:r>
+        <w:t xml:space="preserve">En tant que </w:t>
+      </w:r>
+      <w:r>
+        <w:rPr>
+          <w:b/>
+          <w:bCs/>
+        </w:rPr>
+        <w:t>utilisateur anonyme</w:t>
+      </w:r>
+      <w:r>
+        <w:t xml:space="preserve">, je souhaite pouvoir trier les résultats de ma recherche de vol par heure de </w:t>
+      </w:r>
+      <w:r>
+        <w:t>arrivée</w:t>
+      </w:r>
+      <w:r>
+        <w:t xml:space="preserve">, afin de consulter les vols disponibles en fonction des heures de </w:t>
+      </w:r>
+      <w:r>
+        <w:t>arrivée</w:t>
+      </w:r>
+      <w:r>
+        <w:t>.</w:t>
+      </w:r>
+    </w:p>
+    <w:p>
+      <w:r>
+        <w:lastRenderedPageBreak/>
+        <w:t xml:space="preserve">En tant que </w:t>
+      </w:r>
+      <w:r>
+        <w:rPr>
+          <w:b/>
+          <w:bCs/>
+        </w:rPr>
+        <w:t>utilisateur anonyme</w:t>
+      </w:r>
+      <w:r>
+        <w:t xml:space="preserve">, je souhaite pouvoir trier les résultats de ma recherche de vol par </w:t>
+      </w:r>
+      <w:r>
+        <w:t xml:space="preserve">ville d’arrivée, </w:t>
+      </w:r>
+      <w:r>
+        <w:t>afin de consulter les vols par ville d’arrivée</w:t>
+      </w:r>
+      <w:r>
+        <w:t>.</w:t>
+      </w:r>
+    </w:p>
+    <w:p>
+      <w:r>
+        <w:t xml:space="preserve">En tant que </w:t>
+      </w:r>
+      <w:r>
+        <w:rPr>
+          <w:b/>
+          <w:bCs/>
+        </w:rPr>
+        <w:t>utilisateur anonyme</w:t>
+      </w:r>
+      <w:r>
+        <w:t xml:space="preserve">, je souhaite pouvoir trier les résultats de ma recherche de vol par ville </w:t>
+      </w:r>
+      <w:r>
+        <w:t>de départ</w:t>
+      </w:r>
+      <w:r>
+        <w:t xml:space="preserve">, afin de consulter les vols par ville </w:t>
+      </w:r>
+      <w:r>
+        <w:t xml:space="preserve">de </w:t>
+      </w:r>
+      <w:r>
+        <w:t>départ.</w:t>
+      </w:r>
+    </w:p>
+    <w:p/>
+    <w:p/>
+    <w:p/>
+    <w:p/>
+    <w:p/>
+    <w:p/>
+    <w:p/>
     <w:p>
       <w:pPr>
         <w:pStyle w:val="Paragraphedeliste"/>
@@ -583,6 +909,119 @@
     </w:lvl>
   </w:abstractNum>
   <w:abstractNum w:abstractNumId="2" w15:restartNumberingAfterBreak="0">
+    <w:nsid w:val="4E112FC1"/>
+    <w:multiLevelType w:val="hybridMultilevel"/>
+    <w:tmpl w:val="3CF4BE4C"/>
+    <w:lvl w:ilvl="0" w:tplc="040C0001">
+      <w:start w:val="1"/>
+      <w:numFmt w:val="bullet"/>
+      <w:lvlText w:val=""/>
+      <w:lvlJc w:val="left"/>
+      <w:pPr>
+        <w:ind w:left="720" w:hanging="360"/>
+      </w:pPr>
+      <w:rPr>
+        <w:rFonts w:ascii="Symbol" w:hAnsi="Symbol" w:hint="default"/>
+      </w:rPr>
+    </w:lvl>
+    <w:lvl w:ilvl="1" w:tplc="040C0003" w:tentative="1">
+      <w:start w:val="1"/>
+      <w:numFmt w:val="bullet"/>
+      <w:lvlText w:val="o"/>
+      <w:lvlJc w:val="left"/>
+      <w:pPr>
+        <w:ind w:left="1440" w:hanging="360"/>
+      </w:pPr>
+      <w:rPr>
+        <w:rFonts w:ascii="Courier New" w:hAnsi="Courier New" w:cs="Courier New" w:hint="default"/>
+      </w:rPr>
+    </w:lvl>
+    <w:lvl w:ilvl="2" w:tplc="040C0005" w:tentative="1">
+      <w:start w:val="1"/>
+      <w:numFmt w:val="bullet"/>
+      <w:lvlText w:val=""/>
+      <w:lvlJc w:val="left"/>
+      <w:pPr>
+        <w:ind w:left="2160" w:hanging="360"/>
+      </w:pPr>
+      <w:rPr>
+        <w:rFonts w:ascii="Wingdings" w:hAnsi="Wingdings" w:hint="default"/>
+      </w:rPr>
+    </w:lvl>
+    <w:lvl w:ilvl="3" w:tplc="040C0001" w:tentative="1">
+      <w:start w:val="1"/>
+      <w:numFmt w:val="bullet"/>
+      <w:lvlText w:val=""/>
+      <w:lvlJc w:val="left"/>
+      <w:pPr>
+        <w:ind w:left="2880" w:hanging="360"/>
+      </w:pPr>
+      <w:rPr>
+        <w:rFonts w:ascii="Symbol" w:hAnsi="Symbol" w:hint="default"/>
+      </w:rPr>
+    </w:lvl>
+    <w:lvl w:ilvl="4" w:tplc="040C0003" w:tentative="1">
+      <w:start w:val="1"/>
+      <w:numFmt w:val="bullet"/>
+      <w:lvlText w:val="o"/>
+      <w:lvlJc w:val="left"/>
+      <w:pPr>
+        <w:ind w:left="3600" w:hanging="360"/>
+      </w:pPr>
+      <w:rPr>
+        <w:rFonts w:ascii="Courier New" w:hAnsi="Courier New" w:cs="Courier New" w:hint="default"/>
+      </w:rPr>
+    </w:lvl>
+    <w:lvl w:ilvl="5" w:tplc="040C0005" w:tentative="1">
+      <w:start w:val="1"/>
+      <w:numFmt w:val="bullet"/>
+      <w:lvlText w:val=""/>
+      <w:lvlJc w:val="left"/>
+      <w:pPr>
+        <w:ind w:left="4320" w:hanging="360"/>
+      </w:pPr>
+      <w:rPr>
+        <w:rFonts w:ascii="Wingdings" w:hAnsi="Wingdings" w:hint="default"/>
+      </w:rPr>
+    </w:lvl>
+    <w:lvl w:ilvl="6" w:tplc="040C0001" w:tentative="1">
+      <w:start w:val="1"/>
+      <w:numFmt w:val="bullet"/>
+      <w:lvlText w:val=""/>
+      <w:lvlJc w:val="left"/>
+      <w:pPr>
+        <w:ind w:left="5040" w:hanging="360"/>
+      </w:pPr>
+      <w:rPr>
+        <w:rFonts w:ascii="Symbol" w:hAnsi="Symbol" w:hint="default"/>
+      </w:rPr>
+    </w:lvl>
+    <w:lvl w:ilvl="7" w:tplc="040C0003" w:tentative="1">
+      <w:start w:val="1"/>
+      <w:numFmt w:val="bullet"/>
+      <w:lvlText w:val="o"/>
+      <w:lvlJc w:val="left"/>
+      <w:pPr>
+        <w:ind w:left="5760" w:hanging="360"/>
+      </w:pPr>
+      <w:rPr>
+        <w:rFonts w:ascii="Courier New" w:hAnsi="Courier New" w:cs="Courier New" w:hint="default"/>
+      </w:rPr>
+    </w:lvl>
+    <w:lvl w:ilvl="8" w:tplc="040C0005" w:tentative="1">
+      <w:start w:val="1"/>
+      <w:numFmt w:val="bullet"/>
+      <w:lvlText w:val=""/>
+      <w:lvlJc w:val="left"/>
+      <w:pPr>
+        <w:ind w:left="6480" w:hanging="360"/>
+      </w:pPr>
+      <w:rPr>
+        <w:rFonts w:ascii="Wingdings" w:hAnsi="Wingdings" w:hint="default"/>
+      </w:rPr>
+    </w:lvl>
+  </w:abstractNum>
+  <w:abstractNum w:abstractNumId="3" w15:restartNumberingAfterBreak="0">
     <w:nsid w:val="5CF31F88"/>
     <w:multiLevelType w:val="hybridMultilevel"/>
     <w:tmpl w:val="18302AC6"/>
@@ -668,7 +1107,7 @@
       </w:pPr>
     </w:lvl>
   </w:abstractNum>
-  <w:abstractNum w:abstractNumId="3" w15:restartNumberingAfterBreak="0">
+  <w:abstractNum w:abstractNumId="4" w15:restartNumberingAfterBreak="0">
     <w:nsid w:val="6AE52B0E"/>
     <w:multiLevelType w:val="hybridMultilevel"/>
     <w:tmpl w:val="07C446A2"/>
@@ -781,7 +1220,7 @@
       </w:rPr>
     </w:lvl>
   </w:abstractNum>
-  <w:abstractNum w:abstractNumId="4" w15:restartNumberingAfterBreak="0">
+  <w:abstractNum w:abstractNumId="5" w15:restartNumberingAfterBreak="0">
     <w:nsid w:val="6EE053F3"/>
     <w:multiLevelType w:val="hybridMultilevel"/>
     <w:tmpl w:val="2FF2B31E"/>
@@ -895,19 +1334,19 @@
     </w:lvl>
   </w:abstractNum>
   <w:num w:numId="1">
-    <w:abstractNumId w:val="4"/>
+    <w:abstractNumId w:val="5"/>
   </w:num>
   <w:num w:numId="2">
-    <w:abstractNumId w:val="4"/>
+    <w:abstractNumId w:val="5"/>
   </w:num>
   <w:num w:numId="3">
     <w:abstractNumId w:val="1"/>
   </w:num>
   <w:num w:numId="4">
-    <w:abstractNumId w:val="2"/>
+    <w:abstractNumId w:val="3"/>
   </w:num>
   <w:num w:numId="5">
-    <w:abstractNumId w:val="2"/>
+    <w:abstractNumId w:val="3"/>
   </w:num>
   <w:num w:numId="6">
     <w:abstractNumId w:val="0"/>
@@ -925,7 +1364,10 @@
     <w:abstractNumId w:val="0"/>
   </w:num>
   <w:num w:numId="11">
-    <w:abstractNumId w:val="3"/>
+    <w:abstractNumId w:val="4"/>
+  </w:num>
+  <w:num w:numId="12">
+    <w:abstractNumId w:val="2"/>
   </w:num>
 </w:numbering>
 </file>

</xml_diff>